<commit_message>
Project report (Analyze and conception)
</commit_message>
<xml_diff>
--- a/Project report/Project report.docx
+++ b/Project report/Project report.docx
@@ -111,7 +111,6 @@
       </w:pPr>
       <w:bookmarkStart w:id="0" w:name="1._Cahier_des_charges"/>
       <w:bookmarkEnd w:id="0"/>
-      <w:proofErr w:type="spellStart"/>
       <w:r>
         <w:rPr>
           <w:b/>
@@ -121,7 +120,6 @@
         </w:rPr>
         <w:t>Specifications</w:t>
       </w:r>
-      <w:proofErr w:type="spellEnd"/>
     </w:p>
     <w:p>
       <w:pPr>
@@ -259,14 +257,12 @@
         </w:rPr>
         <w:t xml:space="preserve">Description of the </w:t>
       </w:r>
-      <w:proofErr w:type="spellStart"/>
       <w:r>
         <w:rPr>
           <w:sz w:val="24"/>
         </w:rPr>
         <w:t>needs</w:t>
       </w:r>
-      <w:proofErr w:type="spellEnd"/>
       <w:r>
         <w:rPr>
           <w:sz w:val="24"/>
@@ -415,23 +411,21 @@
           <w:szCs w:val="24"/>
         </w:rPr>
       </w:pPr>
-      <w:proofErr w:type="spellStart"/>
       <w:r>
         <w:rPr>
           <w:bCs/>
           <w:sz w:val="24"/>
           <w:szCs w:val="24"/>
         </w:rPr>
-        <w:t>Conceptual</w:t>
-      </w:r>
-      <w:proofErr w:type="spellEnd"/>
+        <w:t>Conceptual data mode</w:t>
+      </w:r>
       <w:r>
         <w:rPr>
           <w:bCs/>
           <w:sz w:val="24"/>
           <w:szCs w:val="24"/>
         </w:rPr>
-        <w:t xml:space="preserve"> data model</w:t>
+        <w:t>l.</w:t>
       </w:r>
       <w:r>
         <w:rPr>
@@ -493,27 +487,7 @@
           <w:sz w:val="40"/>
           <w:szCs w:val="40"/>
         </w:rPr>
-        <w:t xml:space="preserve">Screenshot of </w:t>
-      </w:r>
-      <w:proofErr w:type="spellStart"/>
-      <w:r>
-        <w:rPr>
-          <w:b/>
-          <w:bCs/>
-          <w:sz w:val="40"/>
-          <w:szCs w:val="40"/>
-        </w:rPr>
-        <w:t>different</w:t>
-      </w:r>
-      <w:proofErr w:type="spellEnd"/>
-      <w:r>
-        <w:rPr>
-          <w:b/>
-          <w:bCs/>
-          <w:sz w:val="40"/>
-          <w:szCs w:val="40"/>
-        </w:rPr>
-        <w:t xml:space="preserve"> pages</w:t>
+        <w:t>Screenshot of different pages</w:t>
       </w:r>
     </w:p>
     <w:p>
@@ -561,25 +535,7 @@
           <w:sz w:val="40"/>
           <w:lang w:val="en-US"/>
         </w:rPr>
-        <w:t xml:space="preserve">Security </w:t>
-      </w:r>
-      <w:proofErr w:type="spellStart"/>
-      <w:r>
-        <w:rPr>
-          <w:b/>
-          <w:sz w:val="40"/>
-          <w:lang w:val="en-US"/>
-        </w:rPr>
-        <w:t>mesures</w:t>
-      </w:r>
-      <w:proofErr w:type="spellEnd"/>
-      <w:r>
-        <w:rPr>
-          <w:b/>
-          <w:sz w:val="40"/>
-          <w:lang w:val="en-US"/>
-        </w:rPr>
-        <w:t xml:space="preserve"> taken into consideration </w:t>
+        <w:t xml:space="preserve">Security mesures taken into consideration </w:t>
       </w:r>
     </w:p>
     <w:p>
@@ -603,6 +559,7 @@
           <w:bCs/>
           <w:sz w:val="40"/>
           <w:szCs w:val="40"/>
+          <w:lang w:val="en-US"/>
         </w:rPr>
       </w:pPr>
       <w:bookmarkStart w:id="4" w:name="1._Cahier_des_charges_(1)"/>
@@ -621,7 +578,6 @@
           <w:sz w:val="40"/>
         </w:rPr>
       </w:pPr>
-      <w:proofErr w:type="spellStart"/>
       <w:r>
         <w:rPr>
           <w:b/>
@@ -631,7 +587,6 @@
         </w:rPr>
         <w:t>Specifications</w:t>
       </w:r>
-      <w:proofErr w:type="spellEnd"/>
     </w:p>
     <w:p>
       <w:pPr>
@@ -683,117 +638,14 @@
           <w:szCs w:val="24"/>
           <w:lang w:val="en-US"/>
         </w:rPr>
-        <w:t xml:space="preserve">Coronavirus has impacted economically and socially on the population, the latter has led to the loss of jobs and income, without knowing when they could be restored. Some sectors have suffered such as tourism and crafts etc. </w:t>
-      </w:r>
-      <w:proofErr w:type="spellStart"/>
+        <w:t xml:space="preserve">Coronavirus has impacted economically and socially on the population, the latter has led to the loss of jobs and income, without knowing when they could be restored. Some sectors have suffered such as tourism and crafts etc. Maalam bin idik is a web application that comes as a solution to help craftsmen (plumber, electrician ...) to find a job that they have lost due to covid19, also making it easier for individuals to find competent craftsme . It offers a well-organized artisans presentation space (sorts, choice by city, etc.) to facilitate the choice for the user or the customer, as well as a simplified interface for the registration of artisans. </w:t>
+      </w:r>
       <w:r>
         <w:rPr>
           <w:sz w:val="24"/>
           <w:szCs w:val="24"/>
-          <w:lang w:val="en-US"/>
-        </w:rPr>
-        <w:t>Maalam</w:t>
-      </w:r>
-      <w:proofErr w:type="spellEnd"/>
-      <w:r>
-        <w:rPr>
-          <w:sz w:val="24"/>
-          <w:szCs w:val="24"/>
-          <w:lang w:val="en-US"/>
-        </w:rPr>
-        <w:t xml:space="preserve"> bin idik is a web application that comes as a solution to help craftsmen (plumber, electrician ...) to find a job that they have lost due to covid19, also making it easier for individuals to find competent </w:t>
-      </w:r>
-      <w:proofErr w:type="spellStart"/>
-      <w:proofErr w:type="gramStart"/>
-      <w:r>
-        <w:rPr>
-          <w:sz w:val="24"/>
-          <w:szCs w:val="24"/>
-          <w:lang w:val="en-US"/>
-        </w:rPr>
-        <w:t>craftsme</w:t>
-      </w:r>
-      <w:proofErr w:type="spellEnd"/>
-      <w:r>
-        <w:rPr>
-          <w:sz w:val="24"/>
-          <w:szCs w:val="24"/>
-          <w:lang w:val="en-US"/>
-        </w:rPr>
-        <w:t xml:space="preserve"> .</w:t>
-      </w:r>
-      <w:proofErr w:type="gramEnd"/>
-      <w:r>
-        <w:rPr>
-          <w:sz w:val="24"/>
-          <w:szCs w:val="24"/>
-          <w:lang w:val="en-US"/>
-        </w:rPr>
-        <w:t xml:space="preserve"> It offers a well-organized artisans presentation space (sorts, choice by city, etc.) to facilitate the choice for the user or the customer, as well as a simplified interface for the registration of artisans. </w:t>
-      </w:r>
-      <w:proofErr w:type="spellStart"/>
-      <w:r>
-        <w:rPr>
-          <w:sz w:val="24"/>
-          <w:szCs w:val="24"/>
-        </w:rPr>
-        <w:t>Sometimes</w:t>
-      </w:r>
-      <w:proofErr w:type="spellEnd"/>
-      <w:r>
-        <w:rPr>
-          <w:sz w:val="24"/>
-          <w:szCs w:val="24"/>
-        </w:rPr>
-        <w:t xml:space="preserve"> </w:t>
-      </w:r>
-      <w:proofErr w:type="spellStart"/>
-      <w:r>
-        <w:rPr>
-          <w:sz w:val="24"/>
-          <w:szCs w:val="24"/>
-        </w:rPr>
-        <w:t>offers</w:t>
-      </w:r>
-      <w:proofErr w:type="spellEnd"/>
-      <w:r>
-        <w:rPr>
-          <w:sz w:val="24"/>
-          <w:szCs w:val="24"/>
-        </w:rPr>
-        <w:t xml:space="preserve"> </w:t>
-      </w:r>
-      <w:proofErr w:type="spellStart"/>
-      <w:r>
-        <w:rPr>
-          <w:sz w:val="24"/>
-          <w:szCs w:val="24"/>
-        </w:rPr>
-        <w:t>freebies</w:t>
-      </w:r>
-      <w:proofErr w:type="spellEnd"/>
-      <w:r>
-        <w:rPr>
-          <w:sz w:val="24"/>
-          <w:szCs w:val="24"/>
-        </w:rPr>
-        <w:t xml:space="preserve"> for loyal </w:t>
-      </w:r>
-      <w:proofErr w:type="spellStart"/>
-      <w:r>
-        <w:rPr>
-          <w:sz w:val="24"/>
-          <w:szCs w:val="24"/>
-        </w:rPr>
-        <w:t>customers</w:t>
-      </w:r>
-      <w:proofErr w:type="spellEnd"/>
-      <w:r>
-        <w:rPr>
-          <w:sz w:val="24"/>
-          <w:szCs w:val="24"/>
-        </w:rPr>
-        <w:t>.</w:t>
+        </w:rPr>
+        <w:t>Sometimes offers freebies for loyal customers.</w:t>
       </w:r>
     </w:p>
     <w:p>
@@ -983,11 +835,9 @@
       <w:r>
         <w:t xml:space="preserve">Description of the </w:t>
       </w:r>
-      <w:proofErr w:type="spellStart"/>
       <w:r>
         <w:t>needs</w:t>
       </w:r>
-      <w:proofErr w:type="spellEnd"/>
     </w:p>
     <w:tbl>
       <w:tblPr>
@@ -1102,21 +952,12 @@
                 <w:sz w:val="24"/>
               </w:rPr>
             </w:pPr>
-            <w:proofErr w:type="spellStart"/>
             <w:r>
               <w:rPr>
                 <w:b/>
                 <w:sz w:val="24"/>
               </w:rPr>
-              <w:t>Account</w:t>
-            </w:r>
-            <w:proofErr w:type="spellEnd"/>
-            <w:r>
-              <w:rPr>
-                <w:b/>
-                <w:sz w:val="24"/>
-              </w:rPr>
-              <w:t xml:space="preserve"> management</w:t>
+              <w:t>Account management</w:t>
             </w:r>
           </w:p>
         </w:tc>
@@ -1393,7 +1234,6 @@
         <w:lastRenderedPageBreak/>
         <w:t xml:space="preserve"> </w:t>
       </w:r>
-      <w:proofErr w:type="spellStart"/>
       <w:r>
         <w:rPr>
           <w:b/>
@@ -1401,7 +1241,6 @@
         </w:rPr>
         <w:t>Specifications</w:t>
       </w:r>
-      <w:proofErr w:type="spellEnd"/>
     </w:p>
     <w:p>
       <w:pPr>
@@ -1755,7 +1594,6 @@
           <w:szCs w:val="32"/>
         </w:rPr>
       </w:pPr>
-      <w:proofErr w:type="spellStart"/>
       <w:r>
         <w:rPr>
           <w:rFonts w:ascii="Trebuchet MS" w:hAnsi="Trebuchet MS"/>
@@ -1772,17 +1610,7 @@
           <w:sz w:val="32"/>
           <w:szCs w:val="32"/>
         </w:rPr>
-        <w:t>onceptual</w:t>
-      </w:r>
-      <w:proofErr w:type="spellEnd"/>
-      <w:r>
-        <w:rPr>
-          <w:rFonts w:ascii="Trebuchet MS" w:hAnsi="Trebuchet MS"/>
-          <w:b/>
-          <w:sz w:val="32"/>
-          <w:szCs w:val="32"/>
-        </w:rPr>
-        <w:t xml:space="preserve"> data model</w:t>
+        <w:t>onceptual data model</w:t>
       </w:r>
       <w:r>
         <w:rPr>
@@ -2060,7 +1888,6 @@
         <w:rPr>
           <w:b/>
           <w:sz w:val="30"/>
-          <w:lang w:val="en-US"/>
         </w:rPr>
       </w:pPr>
       <w:bookmarkStart w:id="12" w:name="Home_pages_Desktop_&amp;_Mobile_version_:"/>
@@ -2069,26 +1896,14 @@
         <w:rPr>
           <w:b/>
           <w:sz w:val="30"/>
-          <w:lang w:val="en-US"/>
-        </w:rPr>
-        <w:t xml:space="preserve">Home pages Desktop &amp; Mobile </w:t>
-      </w:r>
-      <w:proofErr w:type="gramStart"/>
-      <w:r>
-        <w:rPr>
-          <w:b/>
+        </w:rPr>
+        <w:t>Home pages Desktop &amp; Mobile version :</w:t>
+      </w:r>
+    </w:p>
+    <w:p>
+      <w:pPr>
+        <w:rPr>
           <w:sz w:val="30"/>
-          <w:lang w:val="en-US"/>
-        </w:rPr>
-        <w:t>version :</w:t>
-      </w:r>
-      <w:proofErr w:type="gramEnd"/>
-    </w:p>
-    <w:p>
-      <w:pPr>
-        <w:rPr>
-          <w:sz w:val="30"/>
-          <w:lang w:val="en-US"/>
         </w:rPr>
         <w:sectPr>
           <w:pgSz w:w="11910" w:h="16840"/>
@@ -2469,23 +2284,7 @@
           <w:sz w:val="32"/>
         </w:rPr>
         <w:lastRenderedPageBreak/>
-        <w:t xml:space="preserve">User </w:t>
-      </w:r>
-      <w:proofErr w:type="spellStart"/>
-      <w:r>
-        <w:rPr>
-          <w:b/>
-          <w:sz w:val="32"/>
-        </w:rPr>
-        <w:t>space</w:t>
-      </w:r>
-      <w:proofErr w:type="spellEnd"/>
-      <w:r>
-        <w:rPr>
-          <w:b/>
-          <w:sz w:val="32"/>
-        </w:rPr>
-        <w:t xml:space="preserve"> </w:t>
+        <w:t xml:space="preserve">User space </w:t>
       </w:r>
       <w:r>
         <w:rPr>
@@ -2549,21 +2348,12 @@
       </w:pPr>
       <w:bookmarkStart w:id="16" w:name="Ajouter_un_service_mobile_&amp;_desktop_vers"/>
       <w:bookmarkEnd w:id="16"/>
-      <w:proofErr w:type="spellStart"/>
       <w:r>
         <w:rPr>
           <w:b/>
           <w:sz w:val="30"/>
         </w:rPr>
-        <w:t>Add</w:t>
-      </w:r>
-      <w:proofErr w:type="spellEnd"/>
-      <w:r>
-        <w:rPr>
-          <w:b/>
-          <w:sz w:val="30"/>
-        </w:rPr>
-        <w:t xml:space="preserve"> a service page </w:t>
+        <w:t xml:space="preserve">Add a service page </w:t>
       </w:r>
       <w:r>
         <w:rPr>
@@ -2707,23 +2497,13 @@
       </w:pPr>
       <w:bookmarkStart w:id="17" w:name="NB_:___un_message_de_confirmation_va_s’a"/>
       <w:bookmarkEnd w:id="17"/>
-      <w:proofErr w:type="gramStart"/>
       <w:r>
         <w:rPr>
           <w:b/>
           <w:sz w:val="24"/>
           <w:lang w:val="en-US"/>
         </w:rPr>
-        <w:t>NB :</w:t>
-      </w:r>
-      <w:proofErr w:type="gramEnd"/>
-      <w:r>
-        <w:rPr>
-          <w:b/>
-          <w:sz w:val="24"/>
-          <w:lang w:val="en-US"/>
-        </w:rPr>
-        <w:t xml:space="preserve"> </w:t>
+        <w:t xml:space="preserve">NB : </w:t>
       </w:r>
       <w:r>
         <w:rPr>
@@ -2774,23 +2554,7 @@
           <w:b/>
           <w:sz w:val="30"/>
         </w:rPr>
-        <w:t xml:space="preserve">Modification of </w:t>
-      </w:r>
-      <w:proofErr w:type="spellStart"/>
-      <w:r>
-        <w:rPr>
-          <w:b/>
-          <w:sz w:val="30"/>
-        </w:rPr>
-        <w:t>personal</w:t>
-      </w:r>
-      <w:proofErr w:type="spellEnd"/>
-      <w:r>
-        <w:rPr>
-          <w:b/>
-          <w:sz w:val="30"/>
-        </w:rPr>
-        <w:t xml:space="preserve"> information</w:t>
+        <w:t>Modification of personal information</w:t>
       </w:r>
       <w:r>
         <w:rPr>
@@ -2998,42 +2762,22 @@
         </w:rPr>
         <w:t xml:space="preserve"> </w:t>
       </w:r>
-      <w:proofErr w:type="spellStart"/>
       <w:r>
         <w:rPr>
           <w:b/>
           <w:sz w:val="30"/>
           <w:lang w:val="en-US"/>
         </w:rPr>
-        <w:t>craftman</w:t>
-      </w:r>
-      <w:proofErr w:type="spellEnd"/>
+        <w:t xml:space="preserve">craftman page </w:t>
+      </w:r>
       <w:r>
         <w:rPr>
           <w:b/>
           <w:sz w:val="30"/>
           <w:lang w:val="en-US"/>
         </w:rPr>
-        <w:t xml:space="preserve"> page </w:t>
-      </w:r>
-      <w:r>
-        <w:rPr>
-          <w:b/>
-          <w:sz w:val="30"/>
-          <w:lang w:val="en-US"/>
-        </w:rPr>
-        <w:t xml:space="preserve">mobile &amp; desktop </w:t>
-      </w:r>
-      <w:proofErr w:type="gramStart"/>
-      <w:r>
-        <w:rPr>
-          <w:b/>
-          <w:sz w:val="30"/>
-          <w:lang w:val="en-US"/>
-        </w:rPr>
-        <w:t>version :</w:t>
-      </w:r>
-      <w:proofErr w:type="gramEnd"/>
+        <w:t>mobile &amp; desktop version :</w:t>
+      </w:r>
     </w:p>
     <w:p>
       <w:pPr>
@@ -3320,25 +3064,7 @@
           <w:b/>
           <w:sz w:val="30"/>
         </w:rPr>
-        <w:t xml:space="preserve">Service </w:t>
-      </w:r>
-      <w:proofErr w:type="spellStart"/>
-      <w:r>
-        <w:rPr>
-          <w:rFonts w:ascii="Trebuchet MS" w:hAnsi="Trebuchet MS"/>
-          <w:b/>
-          <w:sz w:val="30"/>
-        </w:rPr>
-        <w:t>deletion</w:t>
-      </w:r>
-      <w:proofErr w:type="spellEnd"/>
-      <w:r>
-        <w:rPr>
-          <w:rFonts w:ascii="Trebuchet MS" w:hAnsi="Trebuchet MS"/>
-          <w:b/>
-          <w:sz w:val="30"/>
-        </w:rPr>
-        <w:t xml:space="preserve"> page</w:t>
+        <w:t>Service deletion page</w:t>
       </w:r>
       <w:r>
         <w:rPr>
@@ -3480,18 +3206,8 @@
           <w:sz w:val="30"/>
           <w:lang w:val="en-US"/>
         </w:rPr>
-        <w:t xml:space="preserve">mobile &amp; desktop </w:t>
-      </w:r>
-      <w:proofErr w:type="gramStart"/>
-      <w:r>
-        <w:rPr>
-          <w:b/>
-          <w:sz w:val="30"/>
-          <w:lang w:val="en-US"/>
-        </w:rPr>
-        <w:t>version :</w:t>
-      </w:r>
-      <w:proofErr w:type="gramEnd"/>
+        <w:t>mobile &amp; desktop version :</w:t>
+      </w:r>
     </w:p>
     <w:p>
       <w:pPr>
@@ -3635,37 +3351,12 @@
       </w:pPr>
       <w:bookmarkStart w:id="23" w:name="Page_de_finalisation_de_la_commande_desk"/>
       <w:bookmarkEnd w:id="23"/>
-      <w:proofErr w:type="spellStart"/>
       <w:r>
         <w:rPr>
           <w:b/>
           <w:sz w:val="30"/>
         </w:rPr>
-        <w:t>Order</w:t>
-      </w:r>
-      <w:proofErr w:type="spellEnd"/>
-      <w:r>
-        <w:rPr>
-          <w:b/>
-          <w:sz w:val="30"/>
-        </w:rPr>
-        <w:t xml:space="preserve"> </w:t>
-      </w:r>
-      <w:proofErr w:type="spellStart"/>
-      <w:r>
-        <w:rPr>
-          <w:b/>
-          <w:sz w:val="30"/>
-        </w:rPr>
-        <w:t>finalization</w:t>
-      </w:r>
-      <w:proofErr w:type="spellEnd"/>
-      <w:r>
-        <w:rPr>
-          <w:b/>
-          <w:sz w:val="30"/>
-        </w:rPr>
-        <w:t xml:space="preserve"> page </w:t>
+        <w:t xml:space="preserve">Order finalization page </w:t>
       </w:r>
       <w:r>
         <w:rPr>
@@ -4096,25 +3787,7 @@
           <w:b/>
           <w:sz w:val="30"/>
         </w:rPr>
-        <w:t xml:space="preserve">Service </w:t>
-      </w:r>
-      <w:proofErr w:type="spellStart"/>
-      <w:r>
-        <w:rPr>
-          <w:rFonts w:ascii="Trebuchet MS" w:hAnsi="Trebuchet MS"/>
-          <w:b/>
-          <w:sz w:val="30"/>
-        </w:rPr>
-        <w:t>details</w:t>
-      </w:r>
-      <w:proofErr w:type="spellEnd"/>
-      <w:r>
-        <w:rPr>
-          <w:rFonts w:ascii="Trebuchet MS" w:hAnsi="Trebuchet MS"/>
-          <w:b/>
-          <w:sz w:val="30"/>
-        </w:rPr>
-        <w:t xml:space="preserve"> page</w:t>
+        <w:t>Service details page</w:t>
       </w:r>
       <w:r>
         <w:rPr>
@@ -4300,39 +3973,20 @@
       </w:pPr>
       <w:bookmarkStart w:id="26" w:name="Page_de_validation_de_passage_d’une_comm"/>
       <w:bookmarkEnd w:id="26"/>
-      <w:proofErr w:type="spellStart"/>
       <w:r>
         <w:rPr>
           <w:rFonts w:ascii="Trebuchet MS" w:hAnsi="Trebuchet MS"/>
           <w:b/>
           <w:sz w:val="30"/>
         </w:rPr>
-        <w:t>Order</w:t>
-      </w:r>
-      <w:proofErr w:type="spellEnd"/>
-      <w:r>
-        <w:rPr>
-          <w:rFonts w:ascii="Trebuchet MS" w:hAnsi="Trebuchet MS"/>
+        <w:t xml:space="preserve">Order validation page </w:t>
+      </w:r>
+      <w:r>
+        <w:rPr>
           <w:b/>
           <w:sz w:val="30"/>
         </w:rPr>
-        <w:t xml:space="preserve"> validation page </w:t>
-      </w:r>
-      <w:proofErr w:type="spellStart"/>
-      <w:r>
-        <w:rPr>
-          <w:b/>
-          <w:sz w:val="30"/>
-        </w:rPr>
-        <w:t>desktop&amp;mobile</w:t>
-      </w:r>
-      <w:proofErr w:type="spellEnd"/>
-      <w:r>
-        <w:rPr>
-          <w:b/>
-          <w:sz w:val="30"/>
-        </w:rPr>
-        <w:t xml:space="preserve"> version :</w:t>
+        <w:t>desktop&amp;mobile version :</w:t>
       </w:r>
     </w:p>
     <w:p>
@@ -4484,65 +4138,8 @@
           <w:sz w:val="40"/>
         </w:rPr>
         <w:lastRenderedPageBreak/>
-        <w:t xml:space="preserve">Security </w:t>
-      </w:r>
-      <w:proofErr w:type="spellStart"/>
-      <w:r>
-        <w:rPr>
-          <w:b/>
-          <w:sz w:val="40"/>
-        </w:rPr>
-        <w:t>measures</w:t>
-      </w:r>
-      <w:proofErr w:type="spellEnd"/>
-      <w:r>
-        <w:rPr>
-          <w:b/>
-          <w:sz w:val="40"/>
-        </w:rPr>
-        <w:t xml:space="preserve"> </w:t>
-      </w:r>
-      <w:proofErr w:type="spellStart"/>
-      <w:r>
-        <w:rPr>
-          <w:b/>
-          <w:sz w:val="40"/>
-        </w:rPr>
-        <w:t>taken</w:t>
-      </w:r>
-      <w:proofErr w:type="spellEnd"/>
-      <w:r>
-        <w:rPr>
-          <w:b/>
-          <w:sz w:val="40"/>
-        </w:rPr>
-        <w:t xml:space="preserve"> </w:t>
-      </w:r>
-      <w:proofErr w:type="spellStart"/>
-      <w:r>
-        <w:rPr>
-          <w:b/>
-          <w:sz w:val="40"/>
-        </w:rPr>
-        <w:t>into</w:t>
-      </w:r>
-      <w:proofErr w:type="spellEnd"/>
-      <w:r>
-        <w:rPr>
-          <w:b/>
-          <w:sz w:val="40"/>
-        </w:rPr>
-        <w:t xml:space="preserve"> </w:t>
-      </w:r>
-      <w:proofErr w:type="spellStart"/>
-      <w:r>
-        <w:rPr>
-          <w:b/>
-          <w:sz w:val="40"/>
-        </w:rPr>
-        <w:t>consideration</w:t>
-      </w:r>
-      <w:proofErr w:type="spellEnd"/>
+        <w:t>Security measures taken into consideration</w:t>
+      </w:r>
     </w:p>
     <w:p>
       <w:pPr>
@@ -4657,21 +4254,7 @@
         <w:rPr>
           <w:sz w:val="28"/>
         </w:rPr>
-        <w:t xml:space="preserve">Sensitive Data </w:t>
-      </w:r>
-      <w:proofErr w:type="spellStart"/>
-      <w:r>
-        <w:rPr>
-          <w:sz w:val="28"/>
-        </w:rPr>
-        <w:t>Exposure</w:t>
-      </w:r>
-      <w:proofErr w:type="spellEnd"/>
-      <w:r>
-        <w:rPr>
-          <w:sz w:val="28"/>
-        </w:rPr>
-        <w:t xml:space="preserve"> -</w:t>
+        <w:t>Sensitive Data Exposure -</w:t>
       </w:r>
       <w:r>
         <w:rPr>
@@ -4680,14 +4263,12 @@
         </w:rPr>
         <w:t xml:space="preserve"> </w:t>
       </w:r>
-      <w:proofErr w:type="spellStart"/>
       <w:r>
         <w:rPr>
           <w:sz w:val="28"/>
         </w:rPr>
         <w:t>fixed</w:t>
       </w:r>
-      <w:proofErr w:type="spellEnd"/>
     </w:p>
     <w:p>
       <w:pPr>
@@ -4710,21 +4291,7 @@
         <w:rPr>
           <w:sz w:val="28"/>
         </w:rPr>
-        <w:t xml:space="preserve">Full </w:t>
-      </w:r>
-      <w:proofErr w:type="spellStart"/>
-      <w:r>
-        <w:rPr>
-          <w:sz w:val="28"/>
-        </w:rPr>
-        <w:t>database</w:t>
-      </w:r>
-      <w:proofErr w:type="spellEnd"/>
-      <w:r>
-        <w:rPr>
-          <w:sz w:val="28"/>
-        </w:rPr>
-        <w:t xml:space="preserve"> backup maintenance</w:t>
+        <w:t>Full database backup maintenance</w:t>
       </w:r>
       <w:r>
         <w:rPr>

</xml_diff>